<commit_message>
class2 => looping statements
</commit_message>
<xml_diff>
--- a/Concepts.docx
+++ b/Concepts.docx
@@ -36,28 +36,147 @@
       <w:r>
         <w:t>10 units -&gt; 10 per unit = 10*10 =100</w:t>
       </w:r>
+    </w:p>
+    <w:p>
+      <w:r>
+        <w:t>15 units -&gt; 15 per unit</w:t>
+      </w:r>
+    </w:p>
+    <w:p>
+      <w:r>
+        <w:t>20 units -&gt; 20 per unit</w:t>
+      </w:r>
+    </w:p>
+    <w:p>
+      <w:proofErr w:type="gramStart"/>
+      <w:r>
+        <w:t>Above  -</w:t>
+      </w:r>
+      <w:proofErr w:type="gramEnd"/>
+      <w:r>
+        <w:t>&gt; 30 per unit</w:t>
+      </w:r>
+    </w:p>
+    <w:p>
+      <w:r>
+        <w:t>3.  Looping Statements</w:t>
+      </w:r>
+    </w:p>
+    <w:p>
+      <w:r>
+        <w:t xml:space="preserve">For loop -&gt; </w:t>
+      </w:r>
+      <w:proofErr w:type="gramStart"/>
+      <w:r>
+        <w:t>for(</w:t>
+      </w:r>
+      <w:proofErr w:type="gramEnd"/>
+      <w:r>
+        <w:t xml:space="preserve"> </w:t>
+      </w:r>
+      <w:proofErr w:type="spellStart"/>
+      <w:r>
+        <w:t>int</w:t>
+      </w:r>
+      <w:proofErr w:type="spellEnd"/>
+      <w:r>
+        <w:t xml:space="preserve"> </w:t>
+      </w:r>
+      <w:proofErr w:type="spellStart"/>
+      <w:r>
+        <w:t>i</w:t>
+      </w:r>
+      <w:proofErr w:type="spellEnd"/>
+      <w:r>
+        <w:t>=1;i&lt;=5;i++ ) {</w:t>
+      </w:r>
+    </w:p>
+    <w:p>
+      <w:r>
+        <w:t xml:space="preserve">// statements </w:t>
+      </w:r>
+    </w:p>
+    <w:p>
+      <w:proofErr w:type="gramStart"/>
+      <w:r>
+        <w:t>for(</w:t>
+      </w:r>
+      <w:proofErr w:type="spellStart"/>
+      <w:proofErr w:type="gramEnd"/>
+      <w:r>
+        <w:t>int</w:t>
+      </w:r>
+      <w:proofErr w:type="spellEnd"/>
+      <w:r>
+        <w:t xml:space="preserve"> j=1;j&lt;=5;j++) {</w:t>
+      </w:r>
+    </w:p>
+    <w:p>
+      <w:r>
+        <w:br/>
+        <w:t>}</w:t>
+      </w:r>
+    </w:p>
+    <w:p>
+      <w:r>
+        <w:t>}</w:t>
+      </w:r>
+    </w:p>
+    <w:p>
+      <w:r>
+        <w:t xml:space="preserve">For </w:t>
+      </w:r>
+      <w:proofErr w:type="gramStart"/>
+      <w:r>
+        <w:t>Each</w:t>
+      </w:r>
+      <w:proofErr w:type="gramEnd"/>
+      <w:r>
+        <w:t xml:space="preserve"> =&gt; we can discuss later.</w:t>
+      </w:r>
+    </w:p>
+    <w:p>
+      <w:r>
+        <w:t>While Loop</w:t>
+      </w:r>
+      <w:r>
+        <w:t xml:space="preserve"> =&gt; </w:t>
+      </w:r>
+    </w:p>
+    <w:p>
+      <w:proofErr w:type="gramStart"/>
+      <w:r>
+        <w:t>While(</w:t>
+      </w:r>
+      <w:proofErr w:type="gramEnd"/>
+      <w:r>
+        <w:t>condition) {</w:t>
+      </w:r>
+    </w:p>
+    <w:p>
+      <w:r>
+        <w:t>}</w:t>
+      </w:r>
+    </w:p>
+    <w:p>
+      <w:r>
+        <w:t>Do while loop</w:t>
+      </w:r>
+      <w:r>
+        <w:t>:</w:t>
+      </w:r>
+    </w:p>
+    <w:p>
+      <w:r>
+        <w:t>Do {</w:t>
+      </w:r>
+    </w:p>
+    <w:p>
+      <w:r>
+        <w:t>}while(condition);</w:t>
+      </w:r>
       <w:bookmarkStart w:id="0" w:name="_GoBack"/>
       <w:bookmarkEnd w:id="0"/>
-    </w:p>
-    <w:p>
-      <w:r>
-        <w:t>15 units -&gt; 15 per unit</w:t>
-      </w:r>
-    </w:p>
-    <w:p>
-      <w:r>
-        <w:t>20 units -&gt; 20 per unit</w:t>
-      </w:r>
-    </w:p>
-    <w:p>
-      <w:proofErr w:type="gramStart"/>
-      <w:r>
-        <w:t>Above  -</w:t>
-      </w:r>
-      <w:proofErr w:type="gramEnd"/>
-      <w:r>
-        <w:t>&gt; 30 per unit</w:t>
-      </w:r>
     </w:p>
     <w:sectPr>
       <w:pgSz w:w="12240" w:h="15840"/>

</xml_diff>